<commit_message>
Update Alcance del proyecto V3.docx
</commit_message>
<xml_diff>
--- a/Documentacion/Alcance del proyecto V3.docx
+++ b/Documentacion/Alcance del proyecto V3.docx
@@ -8791,23 +8791,7 @@
           <w:szCs w:val="24"/>
           <w:lang w:val="es-EC" w:eastAsia="es-VE"/>
         </w:rPr>
-        <w:t xml:space="preserve"> </w:t>
-      </w:r>
-      <w:r>
-        <w:rPr>
-          <w:rFonts w:eastAsia="Times New Roman" w:cs="Arial"/>
-          <w:szCs w:val="24"/>
-          <w:lang w:val="es-EC" w:eastAsia="es-VE"/>
-        </w:rPr>
-        <w:t>o Gerente</w:t>
-      </w:r>
-      <w:r>
-        <w:rPr>
-          <w:rFonts w:eastAsia="Times New Roman" w:cs="Arial"/>
-          <w:szCs w:val="24"/>
-          <w:lang w:val="es-EC" w:eastAsia="es-VE"/>
-        </w:rPr>
-        <w:t xml:space="preserve"> </w:t>
+        <w:t xml:space="preserve"> o Gerente </w:t>
       </w:r>
       <w:r>
         <w:rPr>
@@ -8879,15 +8863,7 @@
           <w:szCs w:val="24"/>
           <w:lang w:val="es-EC" w:eastAsia="es-VE"/>
         </w:rPr>
-        <w:t xml:space="preserve"> </w:t>
-      </w:r>
-      <w:r>
-        <w:rPr>
-          <w:rFonts w:eastAsia="Times New Roman" w:cs="Arial"/>
-          <w:szCs w:val="24"/>
-          <w:lang w:val="es-EC" w:eastAsia="es-VE"/>
-        </w:rPr>
-        <w:t>o Gerente</w:t>
+        <w:t xml:space="preserve"> o Gerente</w:t>
       </w:r>
       <w:r>
         <w:rPr>
@@ -9024,15 +9000,7 @@
           <w:szCs w:val="24"/>
           <w:lang w:val="es-EC" w:eastAsia="es-VE"/>
         </w:rPr>
-        <w:t xml:space="preserve"> </w:t>
-      </w:r>
-      <w:r>
-        <w:rPr>
-          <w:rFonts w:eastAsia="Times New Roman" w:cs="Arial"/>
-          <w:szCs w:val="24"/>
-          <w:lang w:val="es-EC" w:eastAsia="es-VE"/>
-        </w:rPr>
-        <w:t>o Gerente</w:t>
+        <w:t xml:space="preserve"> o Gerente</w:t>
       </w:r>
       <w:r>
         <w:rPr>
@@ -9288,15 +9256,7 @@
           <w:szCs w:val="24"/>
           <w:lang w:val="es-EC" w:eastAsia="es-VE"/>
         </w:rPr>
-        <w:t xml:space="preserve"> </w:t>
-      </w:r>
-      <w:r>
-        <w:rPr>
-          <w:rFonts w:eastAsia="Times New Roman" w:cs="Arial"/>
-          <w:szCs w:val="24"/>
-          <w:lang w:val="es-EC" w:eastAsia="es-VE"/>
-        </w:rPr>
-        <w:t>o Gerente</w:t>
+        <w:t xml:space="preserve"> o Gerente</w:t>
       </w:r>
       <w:r>
         <w:rPr>
@@ -9527,15 +9487,7 @@
           <w:szCs w:val="24"/>
           <w:lang w:val="es-EC" w:eastAsia="es-VE"/>
         </w:rPr>
-        <w:t xml:space="preserve"> </w:t>
-      </w:r>
-      <w:r>
-        <w:rPr>
-          <w:rFonts w:eastAsia="Times New Roman" w:cs="Arial"/>
-          <w:szCs w:val="24"/>
-          <w:lang w:val="es-EC" w:eastAsia="es-VE"/>
-        </w:rPr>
-        <w:t>o Gerente</w:t>
+        <w:t xml:space="preserve"> o Gerente</w:t>
       </w:r>
       <w:r>
         <w:rPr>
@@ -9741,15 +9693,7 @@
           <w:szCs w:val="24"/>
           <w:lang w:val="es-EC" w:eastAsia="es-VE"/>
         </w:rPr>
-        <w:t xml:space="preserve"> </w:t>
-      </w:r>
-      <w:r>
-        <w:rPr>
-          <w:rFonts w:eastAsia="Times New Roman" w:cs="Arial"/>
-          <w:szCs w:val="24"/>
-          <w:lang w:val="es-EC" w:eastAsia="es-VE"/>
-        </w:rPr>
-        <w:t xml:space="preserve">Gerente </w:t>
+        <w:t xml:space="preserve"> Gerente </w:t>
       </w:r>
       <w:r>
         <w:rPr>
@@ -10762,15 +10706,7 @@
           <w:szCs w:val="24"/>
           <w:lang w:val="es-EC" w:eastAsia="es-VE"/>
         </w:rPr>
-        <w:t xml:space="preserve"> o </w:t>
-      </w:r>
-      <w:r>
-        <w:rPr>
-          <w:rFonts w:eastAsia="Times New Roman" w:cs="Arial"/>
-          <w:szCs w:val="24"/>
-          <w:lang w:val="es-EC" w:eastAsia="es-VE"/>
-        </w:rPr>
-        <w:t>Gerente</w:t>
+        <w:t xml:space="preserve"> o Gerente</w:t>
       </w:r>
       <w:r>
         <w:rPr>
@@ -11154,15 +11090,7 @@
           <w:szCs w:val="24"/>
           <w:lang w:val="es-EC" w:eastAsia="es-VE"/>
         </w:rPr>
-        <w:t xml:space="preserve"> </w:t>
-      </w:r>
-      <w:r>
-        <w:rPr>
-          <w:rFonts w:eastAsia="Times New Roman" w:cs="Arial"/>
-          <w:szCs w:val="24"/>
-          <w:lang w:val="es-EC" w:eastAsia="es-VE"/>
-        </w:rPr>
-        <w:t>o Gerente</w:t>
+        <w:t xml:space="preserve"> o Gerente</w:t>
       </w:r>
       <w:r>
         <w:rPr>
@@ -12805,15 +12733,7 @@
           <w:szCs w:val="24"/>
           <w:lang w:val="es-EC" w:eastAsia="es-VE"/>
         </w:rPr>
-        <w:t xml:space="preserve"> </w:t>
-      </w:r>
-      <w:r>
-        <w:rPr>
-          <w:rFonts w:eastAsia="Times New Roman" w:cs="Arial"/>
-          <w:szCs w:val="24"/>
-          <w:lang w:val="es-EC" w:eastAsia="es-VE"/>
-        </w:rPr>
-        <w:t>o Gerente</w:t>
+        <w:t xml:space="preserve"> o Gerente</w:t>
       </w:r>
       <w:r>
         <w:rPr>
@@ -13326,15 +13246,7 @@
           <w:szCs w:val="24"/>
           <w:lang w:val="es-EC" w:eastAsia="es-VE"/>
         </w:rPr>
-        <w:t xml:space="preserve">al usuario </w:t>
-      </w:r>
-      <w:r>
-        <w:rPr>
-          <w:rFonts w:eastAsia="Times New Roman" w:cs="Arial"/>
-          <w:szCs w:val="24"/>
-          <w:lang w:val="es-EC" w:eastAsia="es-VE"/>
-        </w:rPr>
-        <w:t>realizar una venta o reducción de inventario</w:t>
+        <w:t>al usuario realizar una venta o reducción de inventario</w:t>
       </w:r>
     </w:p>
     <w:p>
@@ -13394,23 +13306,7 @@
           <w:szCs w:val="24"/>
           <w:lang w:val="es-EC" w:eastAsia="es-VE"/>
         </w:rPr>
-        <w:t xml:space="preserve">usuario se dirige a la opción </w:t>
-      </w:r>
-      <w:r>
-        <w:rPr>
-          <w:rFonts w:eastAsia="Times New Roman" w:cs="Arial"/>
-          <w:szCs w:val="24"/>
-          <w:lang w:val="es-EC" w:eastAsia="es-VE"/>
-        </w:rPr>
-        <w:t>Ventas</w:t>
-      </w:r>
-      <w:r>
-        <w:rPr>
-          <w:rFonts w:eastAsia="Times New Roman" w:cs="Arial"/>
-          <w:szCs w:val="24"/>
-          <w:lang w:val="es-EC" w:eastAsia="es-VE"/>
-        </w:rPr>
-        <w:t>.</w:t>
+        <w:t>usuario se dirige a la opción Ventas.</w:t>
       </w:r>
     </w:p>
     <w:p>
@@ -13476,15 +13372,7 @@
           <w:szCs w:val="24"/>
           <w:lang w:val="es-EC" w:eastAsia="es-VE"/>
         </w:rPr>
-        <w:t>al usuario</w:t>
-      </w:r>
-      <w:r>
-        <w:rPr>
-          <w:rFonts w:eastAsia="Times New Roman" w:cs="Arial"/>
-          <w:szCs w:val="24"/>
-          <w:lang w:val="es-EC" w:eastAsia="es-VE"/>
-        </w:rPr>
-        <w:t xml:space="preserve"> realizar la gestión de ventas Operaciones CRUD.</w:t>
+        <w:t>al usuario realizar la gestión de ventas Operaciones CRUD.</w:t>
       </w:r>
     </w:p>
     <w:p>
@@ -13518,15 +13406,7 @@
           <w:szCs w:val="24"/>
           <w:lang w:val="es-EC" w:eastAsia="es-VE"/>
         </w:rPr>
-        <w:t xml:space="preserve">2: El sistema debe </w:t>
-      </w:r>
-      <w:r>
-        <w:rPr>
-          <w:rFonts w:eastAsia="Times New Roman" w:cs="Arial"/>
-          <w:szCs w:val="24"/>
-          <w:lang w:val="es-EC" w:eastAsia="es-VE"/>
-        </w:rPr>
-        <w:t>reducir la cantidad de producto terminado cuando se realiza una venta.</w:t>
+        <w:t>2: El sistema debe reducir la cantidad de producto terminado cuando se realiza una venta.</w:t>
       </w:r>
     </w:p>
     <w:p>
@@ -16672,24 +16552,6 @@
     </w:p>
     <w:p>
       <w:pPr>
-        <w:jc w:val="both"/>
-        <w:rPr>
-          <w:b/>
-          <w:bCs/>
-          <w:lang w:val="es-ES"/>
-        </w:rPr>
-      </w:pPr>
-      <w:r>
-        <w:rPr>
-          <w:b/>
-          <w:bCs/>
-          <w:lang w:val="es-ES"/>
-        </w:rPr>
-        <w:t>Para la Funcionalidad "Predicción de Inventario":</w:t>
-      </w:r>
-    </w:p>
-    <w:p>
-      <w:pPr>
         <w:numPr>
           <w:ilvl w:val="0"/>
           <w:numId w:val="13"/>
@@ -16747,6 +16609,25 @@
     <w:p>
       <w:pPr>
         <w:numPr>
+          <w:ilvl w:val="1"/>
+          <w:numId w:val="13"/>
+        </w:numPr>
+        <w:jc w:val="both"/>
+        <w:rPr>
+          <w:lang w:val="es-ES"/>
+        </w:rPr>
+      </w:pPr>
+      <w:r>
+        <w:rPr>
+          <w:lang w:val="es-ES"/>
+        </w:rPr>
+        <w:lastRenderedPageBreak/>
+        <w:t>El sistema debe ser capaz de manejar grandes volúmenes de datos de producción sin experimentar retrasos significativos en la visualización de la información.</w:t>
+      </w:r>
+    </w:p>
+    <w:p>
+      <w:pPr>
+        <w:numPr>
           <w:ilvl w:val="0"/>
           <w:numId w:val="13"/>
         </w:numPr>
@@ -16761,7 +16642,6 @@
           <w:bCs/>
           <w:lang w:val="es-ES"/>
         </w:rPr>
-        <w:lastRenderedPageBreak/>
         <w:t>Precisión:</w:t>
       </w:r>
     </w:p>
@@ -16785,6 +16665,7 @@
     </w:p>
     <w:p>
       <w:pPr>
+        <w:pStyle w:val="Prrafodelista"/>
         <w:numPr>
           <w:ilvl w:val="0"/>
           <w:numId w:val="13"/>
@@ -16800,7 +16681,7 @@
           <w:bCs/>
           <w:lang w:val="es-ES"/>
         </w:rPr>
-        <w:t>Seguridad:</w:t>
+        <w:t>Usabilidad:</w:t>
       </w:r>
     </w:p>
     <w:p>
@@ -16818,7 +16699,7 @@
         <w:rPr>
           <w:lang w:val="es-ES"/>
         </w:rPr>
-        <w:t>Los datos utilizados para realizar las predicciones de inventario deben estar protegidos mediante medidas de seguridad adecuadas para garantizar la confidencialidad y la integridad de la información.</w:t>
+        <w:t>El sistema debe tener una interfaz de usuario intuitiva y fácil de usar para facilitar la supervisión y evaluación de la producción diaria por parte del Gerente.</w:t>
       </w:r>
     </w:p>
     <w:p>
@@ -16836,353 +16717,218 @@
         <w:rPr>
           <w:lang w:val="es-ES"/>
         </w:rPr>
-        <w:t>Las predicciones de inventario y cualquier información relacionada deben ser accesibles solo para usuarios autorizados, como el Gerente, mediante un sistema de autenticación seguro.</w:t>
-      </w:r>
-    </w:p>
-    <w:p>
-      <w:pPr>
-        <w:jc w:val="both"/>
-        <w:rPr>
-          <w:b/>
-          <w:bCs/>
-          <w:lang w:val="es-ES"/>
-        </w:rPr>
-      </w:pPr>
-      <w:r>
-        <w:rPr>
-          <w:b/>
-          <w:bCs/>
-          <w:lang w:val="es-ES"/>
-        </w:rPr>
-        <w:t>Para la Funcionalidad "Gestión de Producción Diaria":</w:t>
+        <w:t>El tiempo de respuesta del sistema para cargar y mostrar la información relacionada con la producción debe ser rápido para garantizar una experiencia fluida para el usuario.</w:t>
       </w:r>
     </w:p>
     <w:p>
       <w:pPr>
         <w:numPr>
           <w:ilvl w:val="0"/>
-          <w:numId w:val="14"/>
-        </w:numPr>
-        <w:jc w:val="both"/>
-        <w:rPr>
-          <w:lang w:val="es-ES"/>
-        </w:rPr>
-      </w:pPr>
-      <w:r>
-        <w:rPr>
-          <w:b/>
-          <w:bCs/>
-          <w:lang w:val="es-ES"/>
-        </w:rPr>
-        <w:t>Usabilidad:</w:t>
+          <w:numId w:val="13"/>
+        </w:numPr>
+        <w:jc w:val="both"/>
+        <w:rPr>
+          <w:lang w:val="es-ES"/>
+        </w:rPr>
+      </w:pPr>
+      <w:r>
+        <w:rPr>
+          <w:b/>
+          <w:bCs/>
+          <w:lang w:val="es-ES"/>
+        </w:rPr>
+        <w:t>Seguridad:</w:t>
       </w:r>
     </w:p>
     <w:p>
       <w:pPr>
         <w:numPr>
           <w:ilvl w:val="1"/>
-          <w:numId w:val="14"/>
-        </w:numPr>
-        <w:jc w:val="both"/>
-        <w:rPr>
-          <w:lang w:val="es-ES"/>
-        </w:rPr>
-      </w:pPr>
-      <w:r>
-        <w:rPr>
-          <w:lang w:val="es-ES"/>
-        </w:rPr>
-        <w:t>El sistema debe tener una interfaz de usuario intuitiva y fácil de usar para facilitar la supervisión y evaluación de la producción diaria por parte del Gerente.</w:t>
+          <w:numId w:val="13"/>
+        </w:numPr>
+        <w:jc w:val="both"/>
+        <w:rPr>
+          <w:lang w:val="es-ES"/>
+        </w:rPr>
+      </w:pPr>
+      <w:r>
+        <w:rPr>
+          <w:lang w:val="es-ES"/>
+        </w:rPr>
+        <w:t>El acceso a la funcionalidad de gestión de producción diaria debe estar restringido a usuarios autorizados, como el Gerente, mediante un sistema de autenticación seguro.</w:t>
       </w:r>
     </w:p>
     <w:p>
       <w:pPr>
         <w:numPr>
           <w:ilvl w:val="1"/>
-          <w:numId w:val="14"/>
-        </w:numPr>
-        <w:jc w:val="both"/>
-        <w:rPr>
-          <w:lang w:val="es-ES"/>
-        </w:rPr>
-      </w:pPr>
-      <w:r>
-        <w:rPr>
-          <w:lang w:val="es-ES"/>
-        </w:rPr>
-        <w:t>El tiempo de respuesta del sistema para cargar y mostrar la información relacionada con la producción debe ser rápido para garantizar una experiencia fluida para el usuario.</w:t>
-      </w:r>
-    </w:p>
-    <w:p>
-      <w:pPr>
+          <w:numId w:val="13"/>
+        </w:numPr>
+        <w:jc w:val="both"/>
+        <w:rPr>
+          <w:lang w:val="es-ES"/>
+        </w:rPr>
+      </w:pPr>
+      <w:r>
+        <w:rPr>
+          <w:lang w:val="es-ES"/>
+        </w:rPr>
+        <w:t>Los datos de producción almacenados en el sistema deben estar protegidos mediante medidas de seguridad adecuadas, como cifrado y control de acceso.</w:t>
+      </w:r>
+    </w:p>
+    <w:p>
+      <w:pPr>
+        <w:pStyle w:val="Prrafodelista"/>
         <w:numPr>
           <w:ilvl w:val="0"/>
-          <w:numId w:val="14"/>
-        </w:numPr>
-        <w:jc w:val="both"/>
-        <w:rPr>
-          <w:lang w:val="es-ES"/>
-        </w:rPr>
-      </w:pPr>
-      <w:r>
-        <w:rPr>
-          <w:b/>
-          <w:bCs/>
-          <w:lang w:val="es-ES"/>
-        </w:rPr>
-        <w:t>Rendimiento:</w:t>
+          <w:numId w:val="13"/>
+        </w:numPr>
+        <w:jc w:val="both"/>
+        <w:rPr>
+          <w:lang w:val="es-ES"/>
+        </w:rPr>
+      </w:pPr>
+      <w:r>
+        <w:rPr>
+          <w:b/>
+          <w:bCs/>
+          <w:lang w:val="es-ES"/>
+        </w:rPr>
+        <w:t>Eficiencia:</w:t>
       </w:r>
     </w:p>
     <w:p>
       <w:pPr>
         <w:numPr>
           <w:ilvl w:val="1"/>
-          <w:numId w:val="14"/>
-        </w:numPr>
-        <w:jc w:val="both"/>
-        <w:rPr>
-          <w:lang w:val="es-ES"/>
-        </w:rPr>
-      </w:pPr>
-      <w:r>
-        <w:rPr>
-          <w:lang w:val="es-ES"/>
-        </w:rPr>
-        <w:t>El sistema debe ser capaz de manejar grandes volúmenes de datos de producción sin experimentar retrasos significativos en la visualización de la información.</w:t>
+          <w:numId w:val="13"/>
+        </w:numPr>
+        <w:jc w:val="both"/>
+        <w:rPr>
+          <w:lang w:val="es-ES"/>
+        </w:rPr>
+      </w:pPr>
+      <w:r>
+        <w:rPr>
+          <w:lang w:val="es-ES"/>
+        </w:rPr>
+        <w:t>El sistema debe ser capaz de generar informes de producción e inventario de manera rápida y eficiente, incluso cuando se solicitan informes complejos con grandes conjuntos de datos.</w:t>
+      </w:r>
+    </w:p>
+    <w:p>
+      <w:pPr>
+        <w:numPr>
+          <w:ilvl w:val="0"/>
+          <w:numId w:val="13"/>
+        </w:numPr>
+        <w:jc w:val="both"/>
+        <w:rPr>
+          <w:lang w:val="es-ES"/>
+        </w:rPr>
+      </w:pPr>
+      <w:r>
+        <w:rPr>
+          <w:b/>
+          <w:bCs/>
+          <w:lang w:val="es-ES"/>
+        </w:rPr>
+        <w:t>Escalabilidad:</w:t>
       </w:r>
     </w:p>
     <w:p>
       <w:pPr>
         <w:numPr>
           <w:ilvl w:val="1"/>
-          <w:numId w:val="14"/>
-        </w:numPr>
-        <w:jc w:val="both"/>
-        <w:rPr>
-          <w:lang w:val="es-ES"/>
-        </w:rPr>
-      </w:pPr>
-      <w:r>
-        <w:rPr>
-          <w:lang w:val="es-ES"/>
-        </w:rPr>
-        <w:t>El sistema debe mantener un alto nivel de disponibilidad para garantizar que el Gerente pueda acceder a la funcionalidad de gestión de producción diaria en todo momento durante el horario laboral.</w:t>
+          <w:numId w:val="13"/>
+        </w:numPr>
+        <w:jc w:val="both"/>
+        <w:rPr>
+          <w:lang w:val="es-ES"/>
+        </w:rPr>
+      </w:pPr>
+      <w:r>
+        <w:rPr>
+          <w:lang w:val="es-ES"/>
+        </w:rPr>
+        <w:t>El sistema debe ser capaz de manejar un aumento en la cantidad de informes generados simultáneamente a medida que aumenta el número de usuarios que acceden a la funcionalidad de generación de informes.</w:t>
       </w:r>
     </w:p>
     <w:p>
       <w:pPr>
         <w:numPr>
           <w:ilvl w:val="0"/>
-          <w:numId w:val="14"/>
-        </w:numPr>
-        <w:jc w:val="both"/>
-        <w:rPr>
-          <w:lang w:val="es-ES"/>
-        </w:rPr>
-      </w:pPr>
-      <w:r>
-        <w:rPr>
-          <w:b/>
-          <w:bCs/>
-          <w:lang w:val="es-ES"/>
-        </w:rPr>
-        <w:t>Seguridad:</w:t>
+          <w:numId w:val="13"/>
+        </w:numPr>
+        <w:jc w:val="both"/>
+        <w:rPr>
+          <w:lang w:val="es-ES"/>
+        </w:rPr>
+      </w:pPr>
+      <w:r>
+        <w:rPr>
+          <w:b/>
+          <w:bCs/>
+          <w:lang w:val="es-ES"/>
+        </w:rPr>
+        <w:lastRenderedPageBreak/>
+        <w:t>Compatibilidad:</w:t>
       </w:r>
     </w:p>
     <w:p>
       <w:pPr>
         <w:numPr>
           <w:ilvl w:val="1"/>
-          <w:numId w:val="14"/>
-        </w:numPr>
-        <w:jc w:val="both"/>
-        <w:rPr>
-          <w:lang w:val="es-ES"/>
-        </w:rPr>
-      </w:pPr>
-      <w:r>
-        <w:rPr>
-          <w:lang w:val="es-ES"/>
-        </w:rPr>
-        <w:t>El acceso a la funcionalidad de gestión de producción diaria debe estar restringido a usuarios autorizados, como el Gerente, mediante un sistema de autenticación seguro.</w:t>
+          <w:numId w:val="13"/>
+        </w:numPr>
+        <w:jc w:val="both"/>
+        <w:rPr>
+          <w:lang w:val="es-ES"/>
+        </w:rPr>
+      </w:pPr>
+      <w:r>
+        <w:rPr>
+          <w:lang w:val="es-ES"/>
+        </w:rPr>
+        <w:t xml:space="preserve">Los informes generados por el sistema deben ser compatibles con una variedad de formatos de archivo estándar, como </w:t>
+      </w:r>
+      <w:r>
+        <w:rPr>
+          <w:lang w:val="es-ES"/>
+        </w:rPr>
+        <w:t xml:space="preserve">PDF </w:t>
+      </w:r>
+      <w:r>
+        <w:rPr>
+          <w:lang w:val="es-ES"/>
+        </w:rPr>
+        <w:t>para permitir su fácil visualización y manipulación por parte del Gerente.</w:t>
+      </w:r>
+    </w:p>
+    <w:p>
+      <w:pPr>
+        <w:numPr>
+          <w:ilvl w:val="0"/>
+          <w:numId w:val="13"/>
+        </w:numPr>
+        <w:jc w:val="both"/>
+        <w:rPr>
+          <w:lang w:val="es-ES"/>
+        </w:rPr>
+      </w:pPr>
+      <w:r>
+        <w:rPr>
+          <w:b/>
+          <w:bCs/>
+          <w:lang w:val="es-ES"/>
+        </w:rPr>
+        <w:t>Mantenibilidad:</w:t>
       </w:r>
     </w:p>
     <w:p>
       <w:pPr>
         <w:numPr>
           <w:ilvl w:val="1"/>
-          <w:numId w:val="14"/>
-        </w:numPr>
-        <w:jc w:val="both"/>
-        <w:rPr>
-          <w:lang w:val="es-ES"/>
-        </w:rPr>
-      </w:pPr>
-      <w:r>
-        <w:rPr>
-          <w:lang w:val="es-ES"/>
-        </w:rPr>
-        <w:lastRenderedPageBreak/>
-        <w:t>Los datos de producción almacenados en el sistema deben estar protegidos mediante medidas de seguridad adecuadas, como cifrado y control de acceso.</w:t>
-      </w:r>
-    </w:p>
-    <w:p>
-      <w:pPr>
-        <w:jc w:val="both"/>
-        <w:rPr>
-          <w:b/>
-          <w:bCs/>
-          <w:lang w:val="es-ES"/>
-        </w:rPr>
-      </w:pPr>
-      <w:r>
-        <w:rPr>
-          <w:b/>
-          <w:bCs/>
-          <w:lang w:val="es-ES"/>
-        </w:rPr>
-        <w:t>Para la Funcionalidad "Generación de Informes de Producción e Inventario":</w:t>
-      </w:r>
-    </w:p>
-    <w:p>
-      <w:pPr>
-        <w:numPr>
-          <w:ilvl w:val="0"/>
-          <w:numId w:val="15"/>
-        </w:numPr>
-        <w:jc w:val="both"/>
-        <w:rPr>
-          <w:lang w:val="es-ES"/>
-        </w:rPr>
-      </w:pPr>
-      <w:r>
-        <w:rPr>
-          <w:b/>
-          <w:bCs/>
-          <w:lang w:val="es-ES"/>
-        </w:rPr>
-        <w:t>Eficiencia:</w:t>
-      </w:r>
-    </w:p>
-    <w:p>
-      <w:pPr>
-        <w:numPr>
-          <w:ilvl w:val="1"/>
-          <w:numId w:val="15"/>
-        </w:numPr>
-        <w:jc w:val="both"/>
-        <w:rPr>
-          <w:lang w:val="es-ES"/>
-        </w:rPr>
-      </w:pPr>
-      <w:r>
-        <w:rPr>
-          <w:lang w:val="es-ES"/>
-        </w:rPr>
-        <w:t>El sistema debe ser capaz de generar informes de producción e inventario de manera rápida y eficiente, incluso cuando se solicitan informes complejos con grandes conjuntos de datos.</w:t>
-      </w:r>
-    </w:p>
-    <w:p>
-      <w:pPr>
-        <w:numPr>
-          <w:ilvl w:val="0"/>
-          <w:numId w:val="15"/>
-        </w:numPr>
-        <w:jc w:val="both"/>
-        <w:rPr>
-          <w:lang w:val="es-ES"/>
-        </w:rPr>
-      </w:pPr>
-      <w:r>
-        <w:rPr>
-          <w:b/>
-          <w:bCs/>
-          <w:lang w:val="es-ES"/>
-        </w:rPr>
-        <w:t>Escalabilidad:</w:t>
-      </w:r>
-    </w:p>
-    <w:p>
-      <w:pPr>
-        <w:numPr>
-          <w:ilvl w:val="1"/>
-          <w:numId w:val="15"/>
-        </w:numPr>
-        <w:jc w:val="both"/>
-        <w:rPr>
-          <w:lang w:val="es-ES"/>
-        </w:rPr>
-      </w:pPr>
-      <w:r>
-        <w:rPr>
-          <w:lang w:val="es-ES"/>
-        </w:rPr>
-        <w:t>El sistema debe ser capaz de manejar un aumento en la cantidad de informes generados simultáneamente a medida que aumenta el número de usuarios que acceden a la funcionalidad de generación de informes.</w:t>
-      </w:r>
-    </w:p>
-    <w:p>
-      <w:pPr>
-        <w:numPr>
-          <w:ilvl w:val="0"/>
-          <w:numId w:val="15"/>
-        </w:numPr>
-        <w:jc w:val="both"/>
-        <w:rPr>
-          <w:lang w:val="es-ES"/>
-        </w:rPr>
-      </w:pPr>
-      <w:r>
-        <w:rPr>
-          <w:b/>
-          <w:bCs/>
-          <w:lang w:val="es-ES"/>
-        </w:rPr>
-        <w:t>Compatibilidad:</w:t>
-      </w:r>
-    </w:p>
-    <w:p>
-      <w:pPr>
-        <w:numPr>
-          <w:ilvl w:val="1"/>
-          <w:numId w:val="15"/>
-        </w:numPr>
-        <w:jc w:val="both"/>
-        <w:rPr>
-          <w:lang w:val="es-ES"/>
-        </w:rPr>
-      </w:pPr>
-      <w:r>
-        <w:rPr>
-          <w:lang w:val="es-ES"/>
-        </w:rPr>
-        <w:t>Los informes generados por el sistema deben ser compatibles con una variedad de formatos de archivo estándar, como PDF o CSV, para permitir su fácil visualización y manipulación por parte del Gerente.</w:t>
-      </w:r>
-    </w:p>
-    <w:p>
-      <w:pPr>
-        <w:numPr>
-          <w:ilvl w:val="0"/>
-          <w:numId w:val="15"/>
-        </w:numPr>
-        <w:jc w:val="both"/>
-        <w:rPr>
-          <w:lang w:val="es-ES"/>
-        </w:rPr>
-      </w:pPr>
-      <w:r>
-        <w:rPr>
-          <w:b/>
-          <w:bCs/>
-          <w:lang w:val="es-ES"/>
-        </w:rPr>
-        <w:t>Mantenibilidad:</w:t>
-      </w:r>
-    </w:p>
-    <w:p>
-      <w:pPr>
-        <w:numPr>
-          <w:ilvl w:val="1"/>
-          <w:numId w:val="15"/>
+          <w:numId w:val="13"/>
         </w:numPr>
         <w:jc w:val="both"/>
         <w:rPr>
@@ -17194,44 +16940,6 @@
           <w:lang w:val="es-ES"/>
         </w:rPr>
         <w:t>El sistema debe ser diseñado de manera modular y tener un código limpio y bien documentado para facilitar la mantenibilidad y futuras actualizaciones de la funcionalidad de generación de informes.</w:t>
-      </w:r>
-    </w:p>
-    <w:p>
-      <w:pPr>
-        <w:numPr>
-          <w:ilvl w:val="0"/>
-          <w:numId w:val="15"/>
-        </w:numPr>
-        <w:jc w:val="both"/>
-        <w:rPr>
-          <w:lang w:val="es-ES"/>
-        </w:rPr>
-      </w:pPr>
-      <w:r>
-        <w:rPr>
-          <w:b/>
-          <w:bCs/>
-          <w:lang w:val="es-ES"/>
-        </w:rPr>
-        <w:t>Disponibilidad:</w:t>
-      </w:r>
-    </w:p>
-    <w:p>
-      <w:pPr>
-        <w:numPr>
-          <w:ilvl w:val="1"/>
-          <w:numId w:val="15"/>
-        </w:numPr>
-        <w:jc w:val="both"/>
-        <w:rPr>
-          <w:lang w:val="es-ES"/>
-        </w:rPr>
-      </w:pPr>
-      <w:r>
-        <w:rPr>
-          <w:lang w:val="es-ES"/>
-        </w:rPr>
-        <w:t>La funcionalidad de generación de informes debe estar disponible para el Gerente en todo momento durante el horario laboral, con un tiempo de inactividad mínimo planificado para mantenimiento y actualizaciones.</w:t>
       </w:r>
     </w:p>
     <w:sectPr>
@@ -24711,6 +24419,7 @@
   <w:style w:type="character" w:default="1" w:styleId="Fuentedeprrafopredeter">
     <w:name w:val="Default Paragraph Font"/>
     <w:uiPriority w:val="1"/>
+    <w:semiHidden/>
     <w:unhideWhenUsed/>
   </w:style>
   <w:style w:type="table" w:default="1" w:styleId="Tablanormal">

</xml_diff>